<commit_message>
Theory and format submission
</commit_message>
<xml_diff>
--- a/Ex_9/Exercise9.docx
+++ b/Ex_9/Exercise9.docx
@@ -134,24 +134,42 @@
         </w:rPr>
         <w:t xml:space="preserve">Contributor 1: </w:t>
       </w:r>
-    </w:p>
-    <w:p>
-      <w:pPr>
+      <w:r>
         <w:rPr>
           <w:b/>
           <w:sz w:val="28"/>
           <w:szCs w:val="28"/>
           <w:lang w:val="en-US"/>
         </w:rPr>
-      </w:pPr>
-      <w:r>
+        <w:t>Jonas Stettner</w:t>
+      </w:r>
+    </w:p>
+    <w:p>
+      <w:pPr>
         <w:rPr>
           <w:b/>
           <w:sz w:val="28"/>
           <w:szCs w:val="28"/>
           <w:lang w:val="en-US"/>
         </w:rPr>
+      </w:pPr>
+      <w:r>
+        <w:rPr>
+          <w:b/>
+          <w:sz w:val="28"/>
+          <w:szCs w:val="28"/>
+          <w:lang w:val="en-US"/>
+        </w:rPr>
         <w:t>Contributor 2:</w:t>
+      </w:r>
+      <w:r>
+        <w:rPr>
+          <w:b/>
+          <w:sz w:val="28"/>
+          <w:szCs w:val="28"/>
+          <w:lang w:val="en-US"/>
+        </w:rPr>
+        <w:t xml:space="preserve"> Ana Sanchez Acosta </w:t>
       </w:r>
     </w:p>
     <w:p>
@@ -308,7 +326,7 @@
       <w:hyperlink r:id="rId7" w:anchor=" For_a_sample" w:history="1">
         <w:r>
           <w:rPr>
-            <w:rStyle w:val="Hyperlink"/>
+            <w:rStyle w:val="Hipervnculo"/>
             <w:rFonts w:ascii="TimesNewRoman" w:hAnsi="TimesNewRoman" w:cs="TimesNewRoman"/>
             <w:lang w:val="en-US"/>
           </w:rPr>
@@ -317,7 +335,7 @@
         <w:proofErr w:type="spellStart"/>
         <w:r>
           <w:rPr>
-            <w:rStyle w:val="Hyperlink"/>
+            <w:rStyle w:val="Hipervnculo"/>
             <w:rFonts w:ascii="TimesNewRoman" w:hAnsi="TimesNewRoman" w:cs="TimesNewRoman"/>
             <w:lang w:val="en-US"/>
           </w:rPr>
@@ -433,7 +451,7 @@
       <w:hyperlink r:id="rId8">
         <w:r>
           <w:rPr>
-            <w:rStyle w:val="Hyperlink"/>
+            <w:rStyle w:val="Hipervnculo"/>
             <w:lang w:val="en-US"/>
           </w:rPr>
           <w:t>https://archive.ics.uci.edu/ml/datasets/automobile</w:t>
@@ -673,23 +691,7 @@
           <w:i/>
           <w:iCs/>
         </w:rPr>
-        <w:t xml:space="preserve">Imagine </w:t>
-      </w:r>
-      <w:proofErr w:type="spellStart"/>
-      <w:r>
-        <w:rPr>
-          <w:i/>
-          <w:iCs/>
-        </w:rPr>
-        <w:t>you</w:t>
-      </w:r>
-      <w:proofErr w:type="spellEnd"/>
-      <w:r>
-        <w:rPr>
-          <w:i/>
-          <w:iCs/>
-        </w:rPr>
-        <w:t xml:space="preserve"> </w:t>
+        <w:t xml:space="preserve">Imagine you </w:t>
       </w:r>
       <w:proofErr w:type="spellStart"/>
       <w:r>
@@ -929,39 +931,7 @@
           <w:i/>
           <w:iCs/>
         </w:rPr>
-        <w:t xml:space="preserve"> </w:t>
-      </w:r>
-      <w:proofErr w:type="spellStart"/>
-      <w:r>
-        <w:rPr>
-          <w:i/>
-          <w:iCs/>
-        </w:rPr>
-        <w:t>you</w:t>
-      </w:r>
-      <w:proofErr w:type="spellEnd"/>
-      <w:r>
-        <w:rPr>
-          <w:i/>
-          <w:iCs/>
-        </w:rPr>
-        <w:t xml:space="preserve"> </w:t>
-      </w:r>
-      <w:proofErr w:type="spellStart"/>
-      <w:r>
-        <w:rPr>
-          <w:i/>
-          <w:iCs/>
-        </w:rPr>
-        <w:t>with</w:t>
-      </w:r>
-      <w:proofErr w:type="spellEnd"/>
-      <w:r>
-        <w:rPr>
-          <w:i/>
-          <w:iCs/>
-        </w:rPr>
-        <w:t xml:space="preserve"> a large</w:t>
+        <w:t xml:space="preserve"> you with a large</w:t>
       </w:r>
       <w:r>
         <w:rPr>
@@ -1263,23 +1233,7 @@
           <w:i/>
           <w:iCs/>
         </w:rPr>
-        <w:t xml:space="preserve"> </w:t>
-      </w:r>
-      <w:proofErr w:type="spellStart"/>
-      <w:r>
-        <w:rPr>
-          <w:i/>
-          <w:iCs/>
-        </w:rPr>
-        <w:t>to</w:t>
-      </w:r>
-      <w:proofErr w:type="spellEnd"/>
-      <w:r>
-        <w:rPr>
-          <w:i/>
-          <w:iCs/>
-        </w:rPr>
-        <w:t xml:space="preserve"> </w:t>
+        <w:t xml:space="preserve"> to </w:t>
       </w:r>
       <w:proofErr w:type="spellStart"/>
       <w:r>
@@ -1521,21 +1475,12 @@
         </w:rPr>
         <w:t xml:space="preserve">. </w:t>
       </w:r>
-      <w:proofErr w:type="spellStart"/>
-      <w:r>
-        <w:rPr>
-          <w:i/>
-          <w:iCs/>
-        </w:rPr>
-        <w:t>You</w:t>
-      </w:r>
-      <w:proofErr w:type="spellEnd"/>
-      <w:r>
-        <w:rPr>
-          <w:i/>
-          <w:iCs/>
-        </w:rPr>
-        <w:t xml:space="preserve"> </w:t>
+      <w:r>
+        <w:rPr>
+          <w:i/>
+          <w:iCs/>
+        </w:rPr>
+        <w:t xml:space="preserve">You </w:t>
       </w:r>
       <w:proofErr w:type="spellStart"/>
       <w:r>
@@ -1551,23 +1496,7 @@
           <w:i/>
           <w:iCs/>
         </w:rPr>
-        <w:t xml:space="preserve"> </w:t>
-      </w:r>
-      <w:proofErr w:type="spellStart"/>
-      <w:r>
-        <w:rPr>
-          <w:i/>
-          <w:iCs/>
-        </w:rPr>
-        <w:t>to</w:t>
-      </w:r>
-      <w:proofErr w:type="spellEnd"/>
-      <w:r>
-        <w:rPr>
-          <w:i/>
-          <w:iCs/>
-        </w:rPr>
-        <w:t xml:space="preserve"> </w:t>
+        <w:t xml:space="preserve"> to </w:t>
       </w:r>
       <w:proofErr w:type="spellStart"/>
       <w:r>
@@ -1599,23 +1528,7 @@
           <w:i/>
           <w:iCs/>
         </w:rPr>
-        <w:t xml:space="preserve"> </w:t>
-      </w:r>
-      <w:proofErr w:type="spellStart"/>
-      <w:r>
-        <w:rPr>
-          <w:i/>
-          <w:iCs/>
-        </w:rPr>
-        <w:t>to</w:t>
-      </w:r>
-      <w:proofErr w:type="spellEnd"/>
-      <w:r>
-        <w:rPr>
-          <w:i/>
-          <w:iCs/>
-        </w:rPr>
-        <w:t xml:space="preserve"> </w:t>
+        <w:t xml:space="preserve"> to </w:t>
       </w:r>
       <w:proofErr w:type="spellStart"/>
       <w:r>
@@ -1695,23 +1608,7 @@
           <w:i/>
           <w:iCs/>
         </w:rPr>
-        <w:t xml:space="preserve">. Also </w:t>
-      </w:r>
-      <w:proofErr w:type="spellStart"/>
-      <w:r>
-        <w:rPr>
-          <w:i/>
-          <w:iCs/>
-        </w:rPr>
-        <w:t>you</w:t>
-      </w:r>
-      <w:proofErr w:type="spellEnd"/>
-      <w:r>
-        <w:rPr>
-          <w:i/>
-          <w:iCs/>
-        </w:rPr>
-        <w:t xml:space="preserve"> </w:t>
+        <w:t xml:space="preserve">. Also you </w:t>
       </w:r>
       <w:proofErr w:type="spellStart"/>
       <w:r>
@@ -1727,23 +1624,7 @@
           <w:i/>
           <w:iCs/>
         </w:rPr>
-        <w:t xml:space="preserve"> </w:t>
-      </w:r>
-      <w:proofErr w:type="spellStart"/>
-      <w:r>
-        <w:rPr>
-          <w:i/>
-          <w:iCs/>
-        </w:rPr>
-        <w:t>to</w:t>
-      </w:r>
-      <w:proofErr w:type="spellEnd"/>
-      <w:r>
-        <w:rPr>
-          <w:i/>
-          <w:iCs/>
-        </w:rPr>
-        <w:t xml:space="preserve"> </w:t>
+        <w:t xml:space="preserve"> to </w:t>
       </w:r>
       <w:proofErr w:type="spellStart"/>
       <w:r>
@@ -1791,23 +1672,7 @@
           <w:i/>
           <w:iCs/>
         </w:rPr>
-        <w:t xml:space="preserve"> </w:t>
-      </w:r>
-      <w:proofErr w:type="spellStart"/>
-      <w:r>
-        <w:rPr>
-          <w:i/>
-          <w:iCs/>
-        </w:rPr>
-        <w:t>to</w:t>
-      </w:r>
-      <w:proofErr w:type="spellEnd"/>
-      <w:r>
-        <w:rPr>
-          <w:i/>
-          <w:iCs/>
-        </w:rPr>
-        <w:t xml:space="preserve"> </w:t>
+        <w:t xml:space="preserve"> to </w:t>
       </w:r>
       <w:proofErr w:type="spellStart"/>
       <w:r>
@@ -2020,15 +1885,7 @@
       </w:r>
       <w:proofErr w:type="spellEnd"/>
       <w:r>
-        <w:t xml:space="preserve"> </w:t>
-      </w:r>
-      <w:proofErr w:type="spellStart"/>
-      <w:r>
-        <w:t>you</w:t>
-      </w:r>
-      <w:proofErr w:type="spellEnd"/>
-      <w:r>
-        <w:t xml:space="preserve"> </w:t>
+        <w:t xml:space="preserve"> you </w:t>
       </w:r>
       <w:proofErr w:type="spellStart"/>
       <w:r>
@@ -2036,15 +1893,7 @@
       </w:r>
       <w:proofErr w:type="spellEnd"/>
       <w:r>
-        <w:t xml:space="preserve"> </w:t>
-      </w:r>
-      <w:proofErr w:type="spellStart"/>
-      <w:r>
-        <w:t>to</w:t>
-      </w:r>
-      <w:proofErr w:type="spellEnd"/>
-      <w:r>
-        <w:t xml:space="preserve"> </w:t>
+        <w:t xml:space="preserve"> to </w:t>
       </w:r>
       <w:proofErr w:type="spellStart"/>
       <w:r>
@@ -2198,6 +2047,8 @@
                           <w:p>
                             <w:pPr>
                               <w:rPr>
+                                <w:b/>
+                                <w:bCs/>
                                 <w:lang w:val="en-US"/>
                               </w:rPr>
                             </w:pPr>
@@ -2208,6 +2059,173 @@
                                 <w:lang w:val="en-US"/>
                               </w:rPr>
                               <w:t>Answer:</w:t>
+                            </w:r>
+                            <w:r>
+                              <w:rPr>
+                                <w:b/>
+                                <w:bCs/>
+                                <w:lang w:val="en-US"/>
+                              </w:rPr>
+                              <w:t xml:space="preserve"> </w:t>
+                            </w:r>
+                          </w:p>
+                          <w:p>
+                            <w:pPr>
+                              <w:rPr>
+                                <w:lang w:val="en-US"/>
+                              </w:rPr>
+                            </w:pPr>
+                            <w:r>
+                              <w:rPr>
+                                <w:lang w:val="en-US"/>
+                              </w:rPr>
+                              <w:t xml:space="preserve">Taking into account that we have 4 numerical </w:t>
+                            </w:r>
+                            <w:proofErr w:type="gramStart"/>
+                            <w:r>
+                              <w:rPr>
+                                <w:lang w:val="en-US"/>
+                              </w:rPr>
+                              <w:t>dimensions,</w:t>
+                            </w:r>
+                            <w:proofErr w:type="gramEnd"/>
+                            <w:r>
+                              <w:rPr>
+                                <w:lang w:val="en-US"/>
+                              </w:rPr>
+                              <w:t xml:space="preserve"> we would choose a scatterplot matrix </w:t>
+                            </w:r>
+                            <w:r>
+                              <w:rPr>
+                                <w:lang w:val="en-US"/>
+                              </w:rPr>
+                              <w:t>that displays multiple scatterplots of pairs of variables</w:t>
+                            </w:r>
+                            <w:r>
+                              <w:rPr>
+                                <w:lang w:val="en-US"/>
+                              </w:rPr>
+                              <w:t xml:space="preserve">. Using the position encoding </w:t>
+                            </w:r>
+                            <w:r>
+                              <w:rPr>
+                                <w:lang w:val="en-US"/>
+                              </w:rPr>
+                              <w:t xml:space="preserve">in each scatterplot, </w:t>
+                            </w:r>
+                            <w:r>
+                              <w:rPr>
+                                <w:lang w:val="en-US"/>
+                              </w:rPr>
+                              <w:t xml:space="preserve">one can explore </w:t>
+                            </w:r>
+                            <w:r>
+                              <w:rPr>
+                                <w:lang w:val="en-US"/>
+                              </w:rPr>
+                              <w:t>i</w:t>
+                            </w:r>
+                            <w:r>
+                              <w:rPr>
+                                <w:lang w:val="en-US"/>
+                              </w:rPr>
+                              <w:t>f there are any pairwise relations</w:t>
+                            </w:r>
+                            <w:r>
+                              <w:rPr>
+                                <w:lang w:val="en-US"/>
+                              </w:rPr>
+                              <w:t xml:space="preserve"> between the give variables</w:t>
+                            </w:r>
+                            <w:r>
+                              <w:rPr>
+                                <w:lang w:val="en-US"/>
+                              </w:rPr>
+                              <w:t xml:space="preserve">. </w:t>
+                            </w:r>
+                          </w:p>
+                          <w:p>
+                            <w:pPr>
+                              <w:rPr>
+                                <w:lang w:val="en-US"/>
+                              </w:rPr>
+                            </w:pPr>
+                          </w:p>
+                          <w:p>
+                            <w:pPr>
+                              <w:rPr>
+                                <w:lang w:val="en-US"/>
+                              </w:rPr>
+                            </w:pPr>
+                            <w:r>
+                              <w:rPr>
+                                <w:lang w:val="en-US"/>
+                              </w:rPr>
+                              <w:t>On the diagonal we would plot a histogram to explore the distribution of the individual values</w:t>
+                            </w:r>
+                            <w:r>
+                              <w:rPr>
+                                <w:lang w:val="en-US"/>
+                              </w:rPr>
+                              <w:t>, where the frequency of a band of values</w:t>
+                            </w:r>
+                            <w:r>
+                              <w:rPr>
+                                <w:lang w:val="en-US"/>
+                              </w:rPr>
+                              <w:t xml:space="preserve"> is determine</w:t>
+                            </w:r>
+                            <w:r>
+                              <w:rPr>
+                                <w:lang w:val="en-US"/>
+                              </w:rPr>
+                              <w:t>d</w:t>
+                            </w:r>
+                            <w:r>
+                              <w:rPr>
+                                <w:lang w:val="en-US"/>
+                              </w:rPr>
+                              <w:t xml:space="preserve"> by position and length encoding.</w:t>
+                            </w:r>
+                          </w:p>
+                          <w:p>
+                            <w:pPr>
+                              <w:rPr>
+                                <w:lang w:val="en-US"/>
+                              </w:rPr>
+                            </w:pPr>
+                          </w:p>
+                          <w:p>
+                            <w:pPr>
+                              <w:rPr>
+                                <w:lang w:val="en-US"/>
+                              </w:rPr>
+                            </w:pPr>
+                            <w:r>
+                              <w:rPr>
+                                <w:lang w:val="en-US"/>
+                              </w:rPr>
+                              <w:t>Scatterplot matrices are easy to understand which would be suitable for the costumer. It also helps to identify two dimensional patterns and correlations as well as to detect outliers. We would use a small radius for each point to reduce visual clutter and since there are not a lot of variables it is still possible to have an overview of the data.</w:t>
+                            </w:r>
+                          </w:p>
+                          <w:p>
+                            <w:pPr>
+                              <w:rPr>
+                                <w:lang w:val="en-US"/>
+                              </w:rPr>
+                            </w:pPr>
+                          </w:p>
+                          <w:p>
+                            <w:pPr>
+                              <w:rPr>
+                                <w:lang w:val="en-US"/>
+                              </w:rPr>
+                            </w:pPr>
+                            <w:r>
+                              <w:rPr>
+                                <w:lang w:val="en-US"/>
+                              </w:rPr>
+                              <w:t>This visualization would make it possible to explore the data as well as presenting the findings to the costumer in a clear and organized manner.</w:t>
                             </w:r>
                           </w:p>
                           <w:p>
@@ -2249,6 +2267,8 @@
                     <w:p>
                       <w:pPr>
                         <w:rPr>
+                          <w:b/>
+                          <w:bCs/>
                           <w:lang w:val="en-US"/>
                         </w:rPr>
                       </w:pPr>
@@ -2259,6 +2279,173 @@
                           <w:lang w:val="en-US"/>
                         </w:rPr>
                         <w:t>Answer:</w:t>
+                      </w:r>
+                      <w:r>
+                        <w:rPr>
+                          <w:b/>
+                          <w:bCs/>
+                          <w:lang w:val="en-US"/>
+                        </w:rPr>
+                        <w:t xml:space="preserve"> </w:t>
+                      </w:r>
+                    </w:p>
+                    <w:p>
+                      <w:pPr>
+                        <w:rPr>
+                          <w:lang w:val="en-US"/>
+                        </w:rPr>
+                      </w:pPr>
+                      <w:r>
+                        <w:rPr>
+                          <w:lang w:val="en-US"/>
+                        </w:rPr>
+                        <w:t xml:space="preserve">Taking into account that we have 4 numerical </w:t>
+                      </w:r>
+                      <w:proofErr w:type="gramStart"/>
+                      <w:r>
+                        <w:rPr>
+                          <w:lang w:val="en-US"/>
+                        </w:rPr>
+                        <w:t>dimensions,</w:t>
+                      </w:r>
+                      <w:proofErr w:type="gramEnd"/>
+                      <w:r>
+                        <w:rPr>
+                          <w:lang w:val="en-US"/>
+                        </w:rPr>
+                        <w:t xml:space="preserve"> we would choose a scatterplot matrix </w:t>
+                      </w:r>
+                      <w:r>
+                        <w:rPr>
+                          <w:lang w:val="en-US"/>
+                        </w:rPr>
+                        <w:t>that displays multiple scatterplots of pairs of variables</w:t>
+                      </w:r>
+                      <w:r>
+                        <w:rPr>
+                          <w:lang w:val="en-US"/>
+                        </w:rPr>
+                        <w:t xml:space="preserve">. Using the position encoding </w:t>
+                      </w:r>
+                      <w:r>
+                        <w:rPr>
+                          <w:lang w:val="en-US"/>
+                        </w:rPr>
+                        <w:t xml:space="preserve">in each scatterplot, </w:t>
+                      </w:r>
+                      <w:r>
+                        <w:rPr>
+                          <w:lang w:val="en-US"/>
+                        </w:rPr>
+                        <w:t xml:space="preserve">one can explore </w:t>
+                      </w:r>
+                      <w:r>
+                        <w:rPr>
+                          <w:lang w:val="en-US"/>
+                        </w:rPr>
+                        <w:t>i</w:t>
+                      </w:r>
+                      <w:r>
+                        <w:rPr>
+                          <w:lang w:val="en-US"/>
+                        </w:rPr>
+                        <w:t>f there are any pairwise relations</w:t>
+                      </w:r>
+                      <w:r>
+                        <w:rPr>
+                          <w:lang w:val="en-US"/>
+                        </w:rPr>
+                        <w:t xml:space="preserve"> between the give variables</w:t>
+                      </w:r>
+                      <w:r>
+                        <w:rPr>
+                          <w:lang w:val="en-US"/>
+                        </w:rPr>
+                        <w:t xml:space="preserve">. </w:t>
+                      </w:r>
+                    </w:p>
+                    <w:p>
+                      <w:pPr>
+                        <w:rPr>
+                          <w:lang w:val="en-US"/>
+                        </w:rPr>
+                      </w:pPr>
+                    </w:p>
+                    <w:p>
+                      <w:pPr>
+                        <w:rPr>
+                          <w:lang w:val="en-US"/>
+                        </w:rPr>
+                      </w:pPr>
+                      <w:r>
+                        <w:rPr>
+                          <w:lang w:val="en-US"/>
+                        </w:rPr>
+                        <w:t>On the diagonal we would plot a histogram to explore the distribution of the individual values</w:t>
+                      </w:r>
+                      <w:r>
+                        <w:rPr>
+                          <w:lang w:val="en-US"/>
+                        </w:rPr>
+                        <w:t>, where the frequency of a band of values</w:t>
+                      </w:r>
+                      <w:r>
+                        <w:rPr>
+                          <w:lang w:val="en-US"/>
+                        </w:rPr>
+                        <w:t xml:space="preserve"> is determine</w:t>
+                      </w:r>
+                      <w:r>
+                        <w:rPr>
+                          <w:lang w:val="en-US"/>
+                        </w:rPr>
+                        <w:t>d</w:t>
+                      </w:r>
+                      <w:r>
+                        <w:rPr>
+                          <w:lang w:val="en-US"/>
+                        </w:rPr>
+                        <w:t xml:space="preserve"> by position and length encoding.</w:t>
+                      </w:r>
+                    </w:p>
+                    <w:p>
+                      <w:pPr>
+                        <w:rPr>
+                          <w:lang w:val="en-US"/>
+                        </w:rPr>
+                      </w:pPr>
+                    </w:p>
+                    <w:p>
+                      <w:pPr>
+                        <w:rPr>
+                          <w:lang w:val="en-US"/>
+                        </w:rPr>
+                      </w:pPr>
+                      <w:r>
+                        <w:rPr>
+                          <w:lang w:val="en-US"/>
+                        </w:rPr>
+                        <w:t>Scatterplot matrices are easy to understand which would be suitable for the costumer. It also helps to identify two dimensional patterns and correlations as well as to detect outliers. We would use a small radius for each point to reduce visual clutter and since there are not a lot of variables it is still possible to have an overview of the data.</w:t>
+                      </w:r>
+                    </w:p>
+                    <w:p>
+                      <w:pPr>
+                        <w:rPr>
+                          <w:lang w:val="en-US"/>
+                        </w:rPr>
+                      </w:pPr>
+                    </w:p>
+                    <w:p>
+                      <w:pPr>
+                        <w:rPr>
+                          <w:lang w:val="en-US"/>
+                        </w:rPr>
+                      </w:pPr>
+                      <w:r>
+                        <w:rPr>
+                          <w:lang w:val="en-US"/>
+                        </w:rPr>
+                        <w:t>This visualization would make it possible to explore the data as well as presenting the findings to the costumer in a clear and organized manner.</w:t>
                       </w:r>
                     </w:p>
                     <w:p>
@@ -3241,7 +3428,7 @@
     <w:lsdException w:name="Unresolved Mention" w:semiHidden="1" w:uiPriority="99" w:unhideWhenUsed="1"/>
     <w:lsdException w:name="Smart Link" w:semiHidden="1" w:uiPriority="99" w:unhideWhenUsed="1"/>
   </w:latentStyles>
-  <w:style w:type="paragraph" w:default="1" w:styleId="Standard">
+  <w:style w:type="paragraph" w:default="1" w:styleId="Normal">
     <w:name w:val="Normal"/>
     <w:qFormat/>
     <w:rsid w:val="00A85A51"/>
@@ -3254,10 +3441,10 @@
       <w:lang w:val="de-DE" w:eastAsia="de-DE"/>
     </w:rPr>
   </w:style>
-  <w:style w:type="paragraph" w:styleId="berschrift1">
+  <w:style w:type="paragraph" w:styleId="Ttulo1">
     <w:name w:val="heading 1"/>
-    <w:basedOn w:val="Standard"/>
-    <w:next w:val="Standard"/>
+    <w:basedOn w:val="Normal"/>
+    <w:next w:val="Normal"/>
     <w:qFormat/>
     <w:rsid w:val="00DF2D79"/>
     <w:pPr>
@@ -3275,10 +3462,10 @@
       <w:sz w:val="28"/>
     </w:rPr>
   </w:style>
-  <w:style w:type="paragraph" w:styleId="berschrift2">
+  <w:style w:type="paragraph" w:styleId="Ttulo2">
     <w:name w:val="heading 2"/>
-    <w:basedOn w:val="Standard"/>
-    <w:next w:val="Standard"/>
+    <w:basedOn w:val="Normal"/>
+    <w:next w:val="Normal"/>
     <w:qFormat/>
     <w:rsid w:val="00DF2D79"/>
     <w:pPr>
@@ -3291,10 +3478,10 @@
       <w:bCs/>
     </w:rPr>
   </w:style>
-  <w:style w:type="paragraph" w:styleId="berschrift3">
+  <w:style w:type="paragraph" w:styleId="Ttulo3">
     <w:name w:val="heading 3"/>
-    <w:basedOn w:val="Standard"/>
-    <w:next w:val="Standard"/>
+    <w:basedOn w:val="Normal"/>
+    <w:next w:val="Normal"/>
     <w:qFormat/>
     <w:rsid w:val="00DF2D79"/>
     <w:pPr>
@@ -3310,13 +3497,13 @@
       <w:szCs w:val="26"/>
     </w:rPr>
   </w:style>
-  <w:style w:type="character" w:default="1" w:styleId="Absatz-Standardschriftart">
+  <w:style w:type="character" w:default="1" w:styleId="Fuentedeprrafopredeter">
     <w:name w:val="Default Paragraph Font"/>
     <w:uiPriority w:val="1"/>
     <w:semiHidden/>
     <w:unhideWhenUsed/>
   </w:style>
-  <w:style w:type="table" w:default="1" w:styleId="NormaleTabelle">
+  <w:style w:type="table" w:default="1" w:styleId="Tablanormal">
     <w:name w:val="Normal Table"/>
     <w:uiPriority w:val="99"/>
     <w:semiHidden/>
@@ -3331,13 +3518,13 @@
       </w:tblCellMar>
     </w:tblPr>
   </w:style>
-  <w:style w:type="numbering" w:default="1" w:styleId="KeineListe">
+  <w:style w:type="numbering" w:default="1" w:styleId="Sinlista">
     <w:name w:val="No List"/>
     <w:uiPriority w:val="99"/>
     <w:semiHidden/>
     <w:unhideWhenUsed/>
   </w:style>
-  <w:style w:type="character" w:styleId="Hyperlink">
+  <w:style w:type="character" w:styleId="Hipervnculo">
     <w:name w:val="Hyperlink"/>
     <w:rsid w:val="0039263F"/>
     <w:rPr>
@@ -3345,9 +3532,9 @@
       <w:u w:val="single"/>
     </w:rPr>
   </w:style>
-  <w:style w:type="character" w:customStyle="1" w:styleId="SprechblasentextZchn">
-    <w:name w:val="Sprechblasentext Zchn"/>
-    <w:link w:val="Sprechblasentext"/>
+  <w:style w:type="character" w:customStyle="1" w:styleId="TextodegloboCar">
+    <w:name w:val="Texto de globo Car"/>
+    <w:link w:val="Textodeglobo"/>
     <w:qFormat/>
     <w:rsid w:val="00A124AB"/>
     <w:rPr>
@@ -3356,10 +3543,10 @@
       <w:szCs w:val="16"/>
     </w:rPr>
   </w:style>
-  <w:style w:type="character" w:customStyle="1" w:styleId="FunotentextZchn">
-    <w:name w:val="Fußnotentext Zchn"/>
-    <w:basedOn w:val="Absatz-Standardschriftart"/>
-    <w:link w:val="Funotentext"/>
+  <w:style w:type="character" w:customStyle="1" w:styleId="TextonotapieCar">
+    <w:name w:val="Texto nota pie Car"/>
+    <w:basedOn w:val="Fuentedeprrafopredeter"/>
+    <w:link w:val="Textonotapie"/>
     <w:qFormat/>
     <w:rsid w:val="0089256F"/>
   </w:style>
@@ -3386,8 +3573,8 @@
   </w:style>
   <w:style w:type="paragraph" w:customStyle="1" w:styleId="Heading">
     <w:name w:val="Heading"/>
-    <w:basedOn w:val="Standard"/>
-    <w:next w:val="Textkrper"/>
+    <w:basedOn w:val="Normal"/>
+    <w:next w:val="Textoindependiente"/>
     <w:qFormat/>
     <w:pPr>
       <w:keepNext/>
@@ -3399,21 +3586,21 @@
       <w:szCs w:val="28"/>
     </w:rPr>
   </w:style>
-  <w:style w:type="paragraph" w:styleId="Textkrper">
+  <w:style w:type="paragraph" w:styleId="Textoindependiente">
     <w:name w:val="Body Text"/>
-    <w:basedOn w:val="Standard"/>
+    <w:basedOn w:val="Normal"/>
     <w:rsid w:val="00DF2D79"/>
   </w:style>
-  <w:style w:type="paragraph" w:styleId="Liste">
+  <w:style w:type="paragraph" w:styleId="Lista">
     <w:name w:val="List"/>
-    <w:basedOn w:val="Textkrper"/>
+    <w:basedOn w:val="Textoindependiente"/>
     <w:rPr>
       <w:rFonts w:cs="Lohit Devanagari"/>
     </w:rPr>
   </w:style>
-  <w:style w:type="paragraph" w:styleId="Beschriftung">
+  <w:style w:type="paragraph" w:styleId="Descripcin">
     <w:name w:val="caption"/>
-    <w:basedOn w:val="Standard"/>
+    <w:basedOn w:val="Normal"/>
     <w:qFormat/>
     <w:pPr>
       <w:suppressLineNumbers/>
@@ -3427,7 +3614,7 @@
   </w:style>
   <w:style w:type="paragraph" w:customStyle="1" w:styleId="Index">
     <w:name w:val="Index"/>
-    <w:basedOn w:val="Standard"/>
+    <w:basedOn w:val="Normal"/>
     <w:qFormat/>
     <w:pPr>
       <w:suppressLineNumbers/>
@@ -3436,10 +3623,10 @@
       <w:rFonts w:cs="Lohit Devanagari"/>
     </w:rPr>
   </w:style>
-  <w:style w:type="paragraph" w:styleId="Sprechblasentext">
+  <w:style w:type="paragraph" w:styleId="Textodeglobo">
     <w:name w:val="Balloon Text"/>
-    <w:basedOn w:val="Standard"/>
-    <w:link w:val="SprechblasentextZchn"/>
+    <w:basedOn w:val="Normal"/>
+    <w:link w:val="TextodegloboCar"/>
     <w:qFormat/>
     <w:rsid w:val="00A124AB"/>
     <w:rPr>
@@ -3450,8 +3637,8 @@
   </w:style>
   <w:style w:type="paragraph" w:customStyle="1" w:styleId="Aufgabe">
     <w:name w:val="Aufgabe"/>
-    <w:basedOn w:val="berschrift2"/>
-    <w:next w:val="Standard"/>
+    <w:basedOn w:val="Ttulo2"/>
+    <w:next w:val="Normal"/>
     <w:qFormat/>
     <w:rsid w:val="007F1E24"/>
     <w:pPr>
@@ -3462,10 +3649,10 @@
       <w:outlineLvl w:val="9"/>
     </w:pPr>
   </w:style>
-  <w:style w:type="paragraph" w:styleId="Funotentext">
+  <w:style w:type="paragraph" w:styleId="Textonotapie">
     <w:name w:val="footnote text"/>
-    <w:basedOn w:val="Standard"/>
-    <w:link w:val="FunotentextZchn"/>
+    <w:basedOn w:val="Normal"/>
+    <w:link w:val="TextonotapieCar"/>
     <w:rsid w:val="0089256F"/>
     <w:rPr>
       <w:sz w:val="20"/>
@@ -3483,9 +3670,9 @@
       <w:lang w:val="de-DE" w:eastAsia="de-DE"/>
     </w:rPr>
   </w:style>
-  <w:style w:type="paragraph" w:styleId="Listenabsatz">
+  <w:style w:type="paragraph" w:styleId="Prrafodelista">
     <w:name w:val="List Paragraph"/>
-    <w:basedOn w:val="Standard"/>
+    <w:basedOn w:val="Normal"/>
     <w:uiPriority w:val="34"/>
     <w:qFormat/>
     <w:rsid w:val="004C719B"/>
@@ -3494,9 +3681,9 @@
       <w:contextualSpacing/>
     </w:pPr>
   </w:style>
-  <w:style w:type="character" w:styleId="NichtaufgelsteErwhnung">
+  <w:style w:type="character" w:styleId="Mencinsinresolver">
     <w:name w:val="Unresolved Mention"/>
-    <w:basedOn w:val="Absatz-Standardschriftart"/>
+    <w:basedOn w:val="Fuentedeprrafopredeter"/>
     <w:uiPriority w:val="99"/>
     <w:semiHidden/>
     <w:unhideWhenUsed/>
@@ -3506,9 +3693,9 @@
       <w:shd w:val="clear" w:color="auto" w:fill="E1DFDD"/>
     </w:rPr>
   </w:style>
-  <w:style w:type="character" w:styleId="BesuchterLink">
+  <w:style w:type="character" w:styleId="Hipervnculovisitado">
     <w:name w:val="FollowedHyperlink"/>
-    <w:basedOn w:val="Absatz-Standardschriftart"/>
+    <w:basedOn w:val="Fuentedeprrafopredeter"/>
     <w:semiHidden/>
     <w:unhideWhenUsed/>
     <w:rsid w:val="00256CB9"/>

</xml_diff>